<commit_message>
6th Sem DAs last commit
</commit_message>
<xml_diff>
--- a/6th Sem/Microprocessor and Microcontroller Nisha JS/Lab/22BCE3799 Lab DA5.docx
+++ b/6th Sem/Microprocessor and Microcontroller Nisha JS/Lab/22BCE3799 Lab DA5.docx
@@ -938,6 +938,9 @@
         <w:jc w:val="left"/>
       </w:pPr>
       <w:r>
+        <w:rPr>
+          <w:noProof/>
+        </w:rPr>
         <w:lastRenderedPageBreak/>
         <w:drawing>
           <wp:inline distT="0" distB="0" distL="0" distR="0" wp14:anchorId="421C290C" wp14:editId="556FD150">
@@ -983,6 +986,9 @@
         <w:jc w:val="left"/>
       </w:pPr>
       <w:r>
+        <w:rPr>
+          <w:noProof/>
+        </w:rPr>
         <w:drawing>
           <wp:inline distT="0" distB="0" distL="0" distR="0" wp14:anchorId="7DAB09E9" wp14:editId="243F7109">
             <wp:extent cx="5591810" cy="3180080"/>
@@ -1056,14 +1062,224 @@
         <w:ind w:left="705" w:right="-12" w:firstLine="0"/>
       </w:pPr>
       <w:r>
-        <w:t>Code:</w:t>
-      </w:r>
-    </w:p>
-    <w:p>
-      <w:pPr>
-        <w:spacing w:after="81" w:line="259" w:lineRule="auto"/>
-        <w:ind w:left="720" w:firstLine="0"/>
-        <w:jc w:val="left"/>
+        <w:t>Handwritten code and flowchart</w:t>
+      </w:r>
+    </w:p>
+    <w:p>
+      <w:pPr>
+        <w:ind w:left="705" w:right="-12" w:firstLine="0"/>
+      </w:pPr>
+      <w:r>
+        <w:rPr>
+          <w:noProof/>
+        </w:rPr>
+        <w:drawing>
+          <wp:inline distT="0" distB="0" distL="0" distR="0" wp14:anchorId="046B2FE7" wp14:editId="27BCEDEF">
+            <wp:extent cx="5531622" cy="4148834"/>
+            <wp:effectExtent l="5715" t="0" r="0" b="0"/>
+            <wp:docPr id="2111776741" name="Picture 6"/>
+            <wp:cNvGraphicFramePr>
+              <a:graphicFrameLocks xmlns:a="http://schemas.openxmlformats.org/drawingml/2006/main" noChangeAspect="1"/>
+            </wp:cNvGraphicFramePr>
+            <a:graphic xmlns:a="http://schemas.openxmlformats.org/drawingml/2006/main">
+              <a:graphicData uri="http://schemas.openxmlformats.org/drawingml/2006/picture">
+                <pic:pic xmlns:pic="http://schemas.openxmlformats.org/drawingml/2006/picture">
+                  <pic:nvPicPr>
+                    <pic:cNvPr id="2111776741" name="Picture 2111776741"/>
+                    <pic:cNvPicPr/>
+                  </pic:nvPicPr>
+                  <pic:blipFill>
+                    <a:blip r:embed="rId11" cstate="print">
+                      <a:extLst>
+                        <a:ext uri="{28A0092B-C50C-407E-A947-70E740481C1C}">
+                          <a14:useLocalDpi xmlns:a14="http://schemas.microsoft.com/office/drawing/2010/main" val="0"/>
+                        </a:ext>
+                      </a:extLst>
+                    </a:blip>
+                    <a:stretch>
+                      <a:fillRect/>
+                    </a:stretch>
+                  </pic:blipFill>
+                  <pic:spPr>
+                    <a:xfrm rot="5400000">
+                      <a:off x="0" y="0"/>
+                      <a:ext cx="5553043" cy="4164900"/>
+                    </a:xfrm>
+                    <a:prstGeom prst="rect">
+                      <a:avLst/>
+                    </a:prstGeom>
+                  </pic:spPr>
+                </pic:pic>
+              </a:graphicData>
+            </a:graphic>
+          </wp:inline>
+        </w:drawing>
+      </w:r>
+    </w:p>
+    <w:p>
+      <w:pPr>
+        <w:ind w:left="705" w:right="-12" w:firstLine="0"/>
+      </w:pPr>
+      <w:r>
+        <w:rPr>
+          <w:noProof/>
+        </w:rPr>
+        <w:lastRenderedPageBreak/>
+        <w:drawing>
+          <wp:inline distT="0" distB="0" distL="0" distR="0" wp14:anchorId="2EC54C41" wp14:editId="29366B3E">
+            <wp:extent cx="5201839" cy="3901490"/>
+            <wp:effectExtent l="2223" t="0" r="0" b="0"/>
+            <wp:docPr id="628981871" name="Picture 7"/>
+            <wp:cNvGraphicFramePr>
+              <a:graphicFrameLocks xmlns:a="http://schemas.openxmlformats.org/drawingml/2006/main" noChangeAspect="1"/>
+            </wp:cNvGraphicFramePr>
+            <a:graphic xmlns:a="http://schemas.openxmlformats.org/drawingml/2006/main">
+              <a:graphicData uri="http://schemas.openxmlformats.org/drawingml/2006/picture">
+                <pic:pic xmlns:pic="http://schemas.openxmlformats.org/drawingml/2006/picture">
+                  <pic:nvPicPr>
+                    <pic:cNvPr id="628981871" name="Picture 628981871"/>
+                    <pic:cNvPicPr/>
+                  </pic:nvPicPr>
+                  <pic:blipFill>
+                    <a:blip r:embed="rId12" cstate="print">
+                      <a:extLst>
+                        <a:ext uri="{28A0092B-C50C-407E-A947-70E740481C1C}">
+                          <a14:useLocalDpi xmlns:a14="http://schemas.microsoft.com/office/drawing/2010/main" val="0"/>
+                        </a:ext>
+                      </a:extLst>
+                    </a:blip>
+                    <a:stretch>
+                      <a:fillRect/>
+                    </a:stretch>
+                  </pic:blipFill>
+                  <pic:spPr>
+                    <a:xfrm rot="5400000">
+                      <a:off x="0" y="0"/>
+                      <a:ext cx="5228041" cy="3921142"/>
+                    </a:xfrm>
+                    <a:prstGeom prst="rect">
+                      <a:avLst/>
+                    </a:prstGeom>
+                  </pic:spPr>
+                </pic:pic>
+              </a:graphicData>
+            </a:graphic>
+          </wp:inline>
+        </w:drawing>
+      </w:r>
+    </w:p>
+    <w:p>
+      <w:pPr>
+        <w:ind w:left="705" w:right="-12" w:firstLine="0"/>
+      </w:pPr>
+    </w:p>
+    <w:p>
+      <w:pPr>
+        <w:ind w:left="705" w:right="-12" w:firstLine="0"/>
+      </w:pPr>
+      <w:r>
+        <w:t>Code</w:t>
+      </w:r>
+      <w:r>
+        <w:t xml:space="preserve"> and Output</w:t>
+      </w:r>
+      <w:r>
+        <w:t>:</w:t>
+      </w:r>
+    </w:p>
+    <w:p>
+      <w:pPr>
+        <w:ind w:left="705" w:right="-12" w:firstLine="0"/>
+      </w:pPr>
+      <w:r>
+        <w:drawing>
+          <wp:inline distT="0" distB="0" distL="0" distR="0" wp14:anchorId="7D3CE48C" wp14:editId="74C44718">
+            <wp:extent cx="5591810" cy="2161540"/>
+            <wp:effectExtent l="0" t="0" r="0" b="0"/>
+            <wp:docPr id="354504301" name="Picture 1" descr="A screenshot of a computer&#10;&#10;AI-generated content may be incorrect."/>
+            <wp:cNvGraphicFramePr>
+              <a:graphicFrameLocks xmlns:a="http://schemas.openxmlformats.org/drawingml/2006/main" noChangeAspect="1"/>
+            </wp:cNvGraphicFramePr>
+            <a:graphic xmlns:a="http://schemas.openxmlformats.org/drawingml/2006/main">
+              <a:graphicData uri="http://schemas.openxmlformats.org/drawingml/2006/picture">
+                <pic:pic xmlns:pic="http://schemas.openxmlformats.org/drawingml/2006/picture">
+                  <pic:nvPicPr>
+                    <pic:cNvPr id="354504301" name="Picture 1" descr="A screenshot of a computer&#10;&#10;AI-generated content may be incorrect."/>
+                    <pic:cNvPicPr/>
+                  </pic:nvPicPr>
+                  <pic:blipFill>
+                    <a:blip r:embed="rId13"/>
+                    <a:stretch>
+                      <a:fillRect/>
+                    </a:stretch>
+                  </pic:blipFill>
+                  <pic:spPr>
+                    <a:xfrm>
+                      <a:off x="0" y="0"/>
+                      <a:ext cx="5591810" cy="2161540"/>
+                    </a:xfrm>
+                    <a:prstGeom prst="rect">
+                      <a:avLst/>
+                    </a:prstGeom>
+                  </pic:spPr>
+                </pic:pic>
+              </a:graphicData>
+            </a:graphic>
+          </wp:inline>
+        </w:drawing>
+      </w:r>
+    </w:p>
+    <w:p>
+      <w:pPr>
+        <w:ind w:left="705" w:right="-12" w:firstLine="0"/>
+      </w:pPr>
+      <w:r>
+        <w:lastRenderedPageBreak/>
+        <w:drawing>
+          <wp:inline distT="0" distB="0" distL="0" distR="0" wp14:anchorId="0B8DF663" wp14:editId="7EDEBBEB">
+            <wp:extent cx="5591810" cy="937260"/>
+            <wp:effectExtent l="0" t="0" r="0" b="2540"/>
+            <wp:docPr id="963443680" name="Picture 1" descr="A screenshot of a computer&#10;&#10;AI-generated content may be incorrect."/>
+            <wp:cNvGraphicFramePr>
+              <a:graphicFrameLocks xmlns:a="http://schemas.openxmlformats.org/drawingml/2006/main" noChangeAspect="1"/>
+            </wp:cNvGraphicFramePr>
+            <a:graphic xmlns:a="http://schemas.openxmlformats.org/drawingml/2006/main">
+              <a:graphicData uri="http://schemas.openxmlformats.org/drawingml/2006/picture">
+                <pic:pic xmlns:pic="http://schemas.openxmlformats.org/drawingml/2006/picture">
+                  <pic:nvPicPr>
+                    <pic:cNvPr id="963443680" name="Picture 1" descr="A screenshot of a computer&#10;&#10;AI-generated content may be incorrect."/>
+                    <pic:cNvPicPr/>
+                  </pic:nvPicPr>
+                  <pic:blipFill>
+                    <a:blip r:embed="rId14"/>
+                    <a:stretch>
+                      <a:fillRect/>
+                    </a:stretch>
+                  </pic:blipFill>
+                  <pic:spPr>
+                    <a:xfrm>
+                      <a:off x="0" y="0"/>
+                      <a:ext cx="5591810" cy="937260"/>
+                    </a:xfrm>
+                    <a:prstGeom prst="rect">
+                      <a:avLst/>
+                    </a:prstGeom>
+                  </pic:spPr>
+                </pic:pic>
+              </a:graphicData>
+            </a:graphic>
+          </wp:inline>
+        </w:drawing>
+      </w:r>
+    </w:p>
+    <w:p>
+      <w:pPr>
+        <w:ind w:left="705" w:right="-12" w:firstLine="0"/>
+      </w:pPr>
+    </w:p>
+    <w:p>
+      <w:pPr>
+        <w:pStyle w:val="p1"/>
       </w:pPr>
       <w:r>
         <w:t>ORG 0000H</w:t>
@@ -1071,19 +1287,103 @@
     </w:p>
     <w:p>
       <w:pPr>
-        <w:spacing w:after="81" w:line="259" w:lineRule="auto"/>
-        <w:ind w:left="720" w:firstLine="0"/>
-        <w:jc w:val="left"/>
-      </w:pPr>
-      <w:r>
-        <w:t>MOV TMOD, #01H</w:t>
-      </w:r>
-    </w:p>
-    <w:p>
-      <w:pPr>
-        <w:spacing w:after="81" w:line="259" w:lineRule="auto"/>
-        <w:ind w:left="720" w:firstLine="0"/>
-        <w:jc w:val="left"/>
+        <w:pStyle w:val="p1"/>
+      </w:pPr>
+      <w:r>
+        <w:t>LJMP MAIN</w:t>
+      </w:r>
+    </w:p>
+    <w:p>
+      <w:pPr>
+        <w:pStyle w:val="p1"/>
+      </w:pPr>
+      <w:r>
+        <w:t>ORG 000BH</w:t>
+      </w:r>
+    </w:p>
+    <w:p>
+      <w:pPr>
+        <w:pStyle w:val="p1"/>
+      </w:pPr>
+      <w:r>
+        <w:t>LJMP TIMER0_ISR</w:t>
+      </w:r>
+    </w:p>
+    <w:p>
+      <w:pPr>
+        <w:pStyle w:val="p1"/>
+      </w:pPr>
+      <w:r>
+        <w:t>ORG 0023H</w:t>
+      </w:r>
+    </w:p>
+    <w:p>
+      <w:pPr>
+        <w:pStyle w:val="p1"/>
+      </w:pPr>
+      <w:r>
+        <w:t>LJMP UART_ISR</w:t>
+      </w:r>
+    </w:p>
+    <w:p>
+      <w:pPr>
+        <w:pStyle w:val="p1"/>
+      </w:pPr>
+      <w:r>
+        <w:t>ORG 0030H</w:t>
+      </w:r>
+    </w:p>
+    <w:p>
+      <w:pPr>
+        <w:pStyle w:val="p1"/>
+      </w:pPr>
+      <w:r>
+        <w:t>MAIN:</w:t>
+      </w:r>
+    </w:p>
+    <w:p>
+      <w:pPr>
+        <w:pStyle w:val="p1"/>
+      </w:pPr>
+      <w:r>
+        <w:t>MOV TMOD, #21H</w:t>
+      </w:r>
+    </w:p>
+    <w:p>
+      <w:pPr>
+        <w:pStyle w:val="p1"/>
+      </w:pPr>
+      <w:r>
+        <w:t>MOV TH1, #0FAH</w:t>
+      </w:r>
+    </w:p>
+    <w:p>
+      <w:pPr>
+        <w:pStyle w:val="p1"/>
+      </w:pPr>
+      <w:r>
+        <w:t>MOV SCON, #50H</w:t>
+      </w:r>
+    </w:p>
+    <w:p>
+      <w:pPr>
+        <w:pStyle w:val="p1"/>
+      </w:pPr>
+      <w:r>
+        <w:t>SETB TR1</w:t>
+      </w:r>
+    </w:p>
+    <w:p>
+      <w:pPr>
+        <w:pStyle w:val="p1"/>
+      </w:pPr>
+      <w:r>
+        <w:t>MOV P0, #0FFH</w:t>
+      </w:r>
+    </w:p>
+    <w:p>
+      <w:pPr>
+        <w:pStyle w:val="p1"/>
       </w:pPr>
       <w:r>
         <w:t>MOV P1, #00H</w:t>
@@ -1091,232 +1391,312 @@
     </w:p>
     <w:p>
       <w:pPr>
-        <w:spacing w:after="81" w:line="259" w:lineRule="auto"/>
-        <w:ind w:left="720" w:firstLine="0"/>
-        <w:jc w:val="left"/>
-      </w:pPr>
-    </w:p>
-    <w:p>
-      <w:pPr>
-        <w:spacing w:after="81" w:line="259" w:lineRule="auto"/>
-        <w:ind w:left="720" w:firstLine="0"/>
-        <w:jc w:val="left"/>
-      </w:pPr>
-      <w:r>
-        <w:t>MAIN_LOOP:</w:t>
-      </w:r>
-    </w:p>
-    <w:p>
-      <w:pPr>
-        <w:spacing w:after="81" w:line="259" w:lineRule="auto"/>
-        <w:ind w:left="720" w:firstLine="0"/>
-        <w:jc w:val="left"/>
-      </w:pPr>
-      <w:r>
-        <w:t xml:space="preserve">    SETB P1.0</w:t>
-      </w:r>
-    </w:p>
-    <w:p>
-      <w:pPr>
-        <w:spacing w:after="81" w:line="259" w:lineRule="auto"/>
-        <w:ind w:left="720" w:firstLine="0"/>
-        <w:jc w:val="left"/>
-      </w:pPr>
-    </w:p>
-    <w:p>
-      <w:pPr>
-        <w:spacing w:after="81" w:line="259" w:lineRule="auto"/>
-        <w:ind w:left="720" w:firstLine="0"/>
-        <w:jc w:val="left"/>
-      </w:pPr>
-      <w:r>
-        <w:t xml:space="preserve">    MOV TH0, #0FFH</w:t>
-      </w:r>
-    </w:p>
-    <w:p>
-      <w:pPr>
-        <w:spacing w:after="81" w:line="259" w:lineRule="auto"/>
-        <w:ind w:left="720" w:firstLine="0"/>
-        <w:jc w:val="left"/>
-      </w:pPr>
-      <w:r>
-        <w:t xml:space="preserve">    MOV TL0, #058H</w:t>
-      </w:r>
-    </w:p>
-    <w:p>
-      <w:pPr>
-        <w:spacing w:after="81" w:line="259" w:lineRule="auto"/>
-        <w:ind w:left="720" w:firstLine="0"/>
-        <w:jc w:val="left"/>
-      </w:pPr>
-      <w:r>
-        <w:t xml:space="preserve">    SETB TR0</w:t>
-      </w:r>
-    </w:p>
-    <w:p>
-      <w:pPr>
-        <w:spacing w:after="81" w:line="259" w:lineRule="auto"/>
-        <w:ind w:left="720" w:firstLine="0"/>
-        <w:jc w:val="left"/>
-      </w:pPr>
-      <w:r>
-        <w:t>WAIT_ON:</w:t>
-      </w:r>
-    </w:p>
-    <w:p>
-      <w:pPr>
-        <w:spacing w:after="81" w:line="259" w:lineRule="auto"/>
-        <w:ind w:left="720" w:firstLine="0"/>
-        <w:jc w:val="left"/>
-      </w:pPr>
-      <w:r>
-        <w:t xml:space="preserve">    JNB TF0, WAIT_ON</w:t>
-      </w:r>
-    </w:p>
-    <w:p>
-      <w:pPr>
-        <w:spacing w:after="81" w:line="259" w:lineRule="auto"/>
-        <w:ind w:left="720" w:firstLine="0"/>
-        <w:jc w:val="left"/>
-      </w:pPr>
-      <w:r>
-        <w:t xml:space="preserve">    CLR TR0</w:t>
-      </w:r>
-    </w:p>
-    <w:p>
-      <w:pPr>
-        <w:spacing w:after="81" w:line="259" w:lineRule="auto"/>
-        <w:ind w:left="720" w:firstLine="0"/>
-        <w:jc w:val="left"/>
-      </w:pPr>
-      <w:r>
-        <w:t xml:space="preserve">    CLR TF0</w:t>
-      </w:r>
-    </w:p>
-    <w:p>
-      <w:pPr>
-        <w:spacing w:after="81" w:line="259" w:lineRule="auto"/>
-        <w:ind w:left="720" w:firstLine="0"/>
-        <w:jc w:val="left"/>
-      </w:pPr>
-    </w:p>
-    <w:p>
-      <w:pPr>
-        <w:spacing w:after="81" w:line="259" w:lineRule="auto"/>
-        <w:ind w:left="720" w:firstLine="0"/>
-        <w:jc w:val="left"/>
-      </w:pPr>
-      <w:r>
-        <w:t xml:space="preserve">    CLR P1.0</w:t>
-      </w:r>
-    </w:p>
-    <w:p>
-      <w:pPr>
-        <w:spacing w:after="81" w:line="259" w:lineRule="auto"/>
-        <w:ind w:left="720" w:firstLine="0"/>
-        <w:jc w:val="left"/>
-      </w:pPr>
-    </w:p>
-    <w:p>
-      <w:pPr>
-        <w:spacing w:after="81" w:line="259" w:lineRule="auto"/>
-        <w:ind w:left="720" w:firstLine="0"/>
-        <w:jc w:val="left"/>
-      </w:pPr>
-      <w:r>
-        <w:t xml:space="preserve">    MOV TH0, #0FCH</w:t>
-      </w:r>
-    </w:p>
-    <w:p>
-      <w:pPr>
-        <w:spacing w:after="81" w:line="259" w:lineRule="auto"/>
-        <w:ind w:left="720" w:firstLine="0"/>
-        <w:jc w:val="left"/>
-      </w:pPr>
-      <w:r>
-        <w:t xml:space="preserve">    MOV TL0, #080H</w:t>
-      </w:r>
-    </w:p>
-    <w:p>
-      <w:pPr>
-        <w:spacing w:after="81" w:line="259" w:lineRule="auto"/>
-        <w:ind w:left="720" w:firstLine="0"/>
-        <w:jc w:val="left"/>
-      </w:pPr>
-      <w:r>
-        <w:t xml:space="preserve">    SETB TR0</w:t>
-      </w:r>
-    </w:p>
-    <w:p>
-      <w:pPr>
-        <w:spacing w:after="81" w:line="259" w:lineRule="auto"/>
-        <w:ind w:left="720" w:firstLine="0"/>
-        <w:jc w:val="left"/>
-      </w:pPr>
-      <w:r>
-        <w:t>WAIT_OFF:</w:t>
-      </w:r>
-    </w:p>
-    <w:p>
-      <w:pPr>
-        <w:spacing w:after="81" w:line="259" w:lineRule="auto"/>
-        <w:ind w:left="720" w:firstLine="0"/>
-        <w:jc w:val="left"/>
-      </w:pPr>
-      <w:r>
-        <w:t xml:space="preserve">    JNB TF0, WAIT_OFF</w:t>
-      </w:r>
-    </w:p>
-    <w:p>
-      <w:pPr>
-        <w:spacing w:after="81" w:line="259" w:lineRule="auto"/>
-        <w:ind w:left="720" w:firstLine="0"/>
-        <w:jc w:val="left"/>
-      </w:pPr>
-      <w:r>
-        <w:t xml:space="preserve">    CLR TR0</w:t>
-      </w:r>
-    </w:p>
-    <w:p>
-      <w:pPr>
-        <w:spacing w:after="81" w:line="259" w:lineRule="auto"/>
-        <w:ind w:left="720" w:firstLine="0"/>
-        <w:jc w:val="left"/>
-      </w:pPr>
-      <w:r>
-        <w:t xml:space="preserve">    CLR TF0</w:t>
-      </w:r>
-    </w:p>
-    <w:p>
-      <w:pPr>
-        <w:spacing w:after="81" w:line="259" w:lineRule="auto"/>
-        <w:ind w:left="720" w:firstLine="0"/>
-        <w:jc w:val="left"/>
-      </w:pPr>
-    </w:p>
-    <w:p>
-      <w:pPr>
-        <w:spacing w:after="81" w:line="259" w:lineRule="auto"/>
-        <w:ind w:left="720" w:firstLine="0"/>
-        <w:jc w:val="left"/>
+        <w:pStyle w:val="p1"/>
+      </w:pPr>
+      <w:r>
+        <w:t>MOV P2, #00H</w:t>
+      </w:r>
+    </w:p>
+    <w:p>
+      <w:pPr>
+        <w:pStyle w:val="p1"/>
+      </w:pPr>
+      <w:r>
+        <w:t>MOV TH0, #0FFH</w:t>
+      </w:r>
+    </w:p>
+    <w:p>
+      <w:pPr>
+        <w:pStyle w:val="p1"/>
+      </w:pPr>
+      <w:r>
+        <w:t>MOV TL0, #033H</w:t>
+      </w:r>
+    </w:p>
+    <w:p>
+      <w:pPr>
+        <w:pStyle w:val="p1"/>
+      </w:pPr>
+      <w:r>
+        <w:t>SETB ET0</w:t>
+      </w:r>
+    </w:p>
+    <w:p>
+      <w:pPr>
+        <w:pStyle w:val="p1"/>
+      </w:pPr>
+      <w:r>
+        <w:t>SETB EA</w:t>
+      </w:r>
+    </w:p>
+    <w:p>
+      <w:pPr>
+        <w:pStyle w:val="p1"/>
+      </w:pPr>
+      <w:r>
+        <w:t>SETB TR0</w:t>
+      </w:r>
+    </w:p>
+    <w:p>
+      <w:pPr>
+        <w:pStyle w:val="p1"/>
+      </w:pPr>
+      <w:r>
+        <w:t>SETB ES</w:t>
+      </w:r>
+    </w:p>
+    <w:p>
+      <w:pPr>
+        <w:pStyle w:val="p1"/>
+      </w:pPr>
+      <w:r>
+        <w:t>SETB TI</w:t>
+      </w:r>
+    </w:p>
+    <w:p>
+      <w:pPr>
+        <w:pStyle w:val="p1"/>
+      </w:pPr>
+      <w:r>
+        <w:t>SJMP $</w:t>
+      </w:r>
+    </w:p>
+    <w:p>
+      <w:pPr>
+        <w:pStyle w:val="p1"/>
+      </w:pPr>
+      <w:r>
+        <w:t>TIMER0_ISR:</w:t>
+      </w:r>
+    </w:p>
+    <w:p>
+      <w:pPr>
+        <w:pStyle w:val="p1"/>
+      </w:pPr>
+      <w:r>
+        <w:t>CLR TR0</w:t>
+      </w:r>
+    </w:p>
+    <w:p>
+      <w:pPr>
+        <w:pStyle w:val="p1"/>
+      </w:pPr>
+      <w:r>
+        <w:t>CLR TF0</w:t>
+      </w:r>
+    </w:p>
+    <w:p>
+      <w:pPr>
+        <w:pStyle w:val="p1"/>
+      </w:pPr>
+      <w:r>
+        <w:t>CPL P1.1</w:t>
+      </w:r>
+    </w:p>
+    <w:p>
+      <w:pPr>
+        <w:pStyle w:val="p1"/>
+      </w:pPr>
+      <w:r>
+        <w:t>JB P1.1, SET_HIGH_PERIOD</w:t>
+      </w:r>
+    </w:p>
+    <w:p>
+      <w:pPr>
+        <w:pStyle w:val="p1"/>
+      </w:pPr>
+      <w:r>
+        <w:t>MOV TH0, #0FFH</w:t>
+      </w:r>
+    </w:p>
+    <w:p>
+      <w:pPr>
+        <w:pStyle w:val="p1"/>
+      </w:pPr>
+      <w:r>
+        <w:t>MOV TL0, #09AH</w:t>
+      </w:r>
+    </w:p>
+    <w:p>
+      <w:pPr>
+        <w:pStyle w:val="p1"/>
+      </w:pPr>
+      <w:r>
+        <w:t>SJMP RESTART_TIMER</w:t>
+      </w:r>
+    </w:p>
+    <w:p>
+      <w:pPr>
+        <w:pStyle w:val="p1"/>
+      </w:pPr>
+      <w:r>
+        <w:t>SET_HIGH_PERIOD:</w:t>
+      </w:r>
+    </w:p>
+    <w:p>
+      <w:pPr>
+        <w:pStyle w:val="p1"/>
+      </w:pPr>
+      <w:r>
+        <w:t>MOV TH0, #0FFH</w:t>
+      </w:r>
+    </w:p>
+    <w:p>
+      <w:pPr>
+        <w:pStyle w:val="p1"/>
+      </w:pPr>
+      <w:r>
+        <w:t>MOV TL0, #033H</w:t>
+      </w:r>
+    </w:p>
+    <w:p>
+      <w:pPr>
+        <w:pStyle w:val="p1"/>
+      </w:pPr>
+      <w:r>
+        <w:t>RESTART_TIMER:</w:t>
+      </w:r>
+    </w:p>
+    <w:p>
+      <w:pPr>
+        <w:pStyle w:val="p1"/>
+      </w:pPr>
+      <w:r>
+        <w:t>SETB TR0RETI</w:t>
+      </w:r>
+    </w:p>
+    <w:p>
+      <w:pPr>
+        <w:pStyle w:val="p1"/>
+      </w:pPr>
+      <w:r>
+        <w:t>UART_ISR:</w:t>
+      </w:r>
+    </w:p>
+    <w:p>
+      <w:pPr>
+        <w:pStyle w:val="p1"/>
+      </w:pPr>
+      <w:r>
+        <w:t>JNB RI, CHECK_TRANSMIT</w:t>
+      </w:r>
+    </w:p>
+    <w:p>
+      <w:pPr>
+        <w:pStyle w:val="p1"/>
+      </w:pPr>
+      <w:r>
+        <w:t>MOV A, SBUF</w:t>
+      </w:r>
+    </w:p>
+    <w:p>
+      <w:pPr>
+        <w:pStyle w:val="p1"/>
+      </w:pPr>
+      <w:r>
+        <w:t>ANL A, #0FDH</w:t>
+      </w:r>
+    </w:p>
+    <w:p>
+      <w:pPr>
+        <w:pStyle w:val="p1"/>
+      </w:pPr>
+      <w:r>
+        <w:t>MOV P1, A</w:t>
+      </w:r>
+    </w:p>
+    <w:p>
+      <w:pPr>
+        <w:pStyle w:val="p1"/>
+      </w:pPr>
+      <w:r>
+        <w:t>CLR RI</w:t>
+      </w:r>
+    </w:p>
+    <w:p>
+      <w:pPr>
+        <w:pStyle w:val="p1"/>
+      </w:pPr>
+      <w:r>
+        <w:t>RETI</w:t>
+      </w:r>
+    </w:p>
+    <w:p>
+      <w:pPr>
+        <w:pStyle w:val="p1"/>
+      </w:pPr>
+      <w:r>
+        <w:t>CHECK_TRANSMIT:</w:t>
+      </w:r>
+    </w:p>
+    <w:p>
+      <w:pPr>
+        <w:pStyle w:val="p1"/>
+      </w:pPr>
+      <w:r>
+        <w:t>JNB TI, EXIT_UART</w:t>
+      </w:r>
+    </w:p>
+    <w:p>
+      <w:pPr>
+        <w:pStyle w:val="p1"/>
+      </w:pPr>
+      <w:r>
+        <w:t>MOV A, P0</w:t>
+      </w:r>
+    </w:p>
+    <w:p>
+      <w:pPr>
+        <w:pStyle w:val="p1"/>
+      </w:pPr>
+      <w:r>
+        <w:t>MOV SBUF, A</w:t>
+      </w:r>
+    </w:p>
+    <w:p>
+      <w:pPr>
+        <w:pStyle w:val="p1"/>
       </w:pPr>
       <w:r>
         <w:lastRenderedPageBreak/>
-        <w:t xml:space="preserve">    SJMP MAIN_LOOP</w:t>
-      </w:r>
-    </w:p>
-    <w:p>
-      <w:pPr>
-        <w:spacing w:after="81" w:line="259" w:lineRule="auto"/>
-        <w:ind w:left="720" w:firstLine="0"/>
-        <w:jc w:val="left"/>
-      </w:pPr>
-    </w:p>
-    <w:p>
-      <w:pPr>
-        <w:spacing w:after="81" w:line="259" w:lineRule="auto"/>
-        <w:ind w:left="720" w:firstLine="0"/>
-        <w:jc w:val="left"/>
+        <w:t>MOV P2, A</w:t>
+      </w:r>
+    </w:p>
+    <w:p>
+      <w:pPr>
+        <w:pStyle w:val="p1"/>
+      </w:pPr>
+      <w:r>
+        <w:t>CLR TI</w:t>
+      </w:r>
+    </w:p>
+    <w:p>
+      <w:pPr>
+        <w:pStyle w:val="p1"/>
+      </w:pPr>
+      <w:r>
+        <w:t>SETB TI</w:t>
+      </w:r>
+    </w:p>
+    <w:p>
+      <w:pPr>
+        <w:pStyle w:val="p1"/>
+      </w:pPr>
+      <w:r>
+        <w:t>EXIT_UART:</w:t>
+      </w:r>
+    </w:p>
+    <w:p>
+      <w:pPr>
+        <w:pStyle w:val="p1"/>
+      </w:pPr>
+      <w:r>
+        <w:t>RETI</w:t>
+      </w:r>
+    </w:p>
+    <w:p>
+      <w:pPr>
+        <w:pStyle w:val="p1"/>
       </w:pPr>
       <w:r>
         <w:t>END</w:t>
@@ -2006,6 +2386,24 @@
       <w:contextualSpacing/>
     </w:pPr>
   </w:style>
+  <w:style w:type="paragraph" w:customStyle="1" w:styleId="p1">
+    <w:name w:val="p1"/>
+    <w:basedOn w:val="Normal"/>
+    <w:rsid w:val="00252877"/>
+    <w:pPr>
+      <w:spacing w:after="0" w:line="240" w:lineRule="auto"/>
+      <w:ind w:left="0" w:firstLine="0"/>
+      <w:jc w:val="left"/>
+    </w:pPr>
+    <w:rPr>
+      <w:rFonts w:ascii="Helvetica" w:eastAsia="Times New Roman" w:hAnsi="Helvetica"/>
+      <w:kern w:val="0"/>
+      <w:sz w:val="21"/>
+      <w:szCs w:val="21"/>
+      <w:lang w:val="en-US" w:eastAsia="en-US"/>
+      <w14:ligatures w14:val="none"/>
+    </w:rPr>
+  </w:style>
 </w:styles>
 </file>
 

</xml_diff>